<commit_message>
add ganter graph by lhw
</commit_message>
<xml_diff>
--- a/doc/组48_项目计划文档.docx
+++ b/doc/组48_项目计划文档.docx
@@ -39,16 +39,17 @@
       <w:r>
         <w:t>48</w:t>
       </w:r>
-    </w:p>
-    <w:p>
-      <w:pPr>
+      <w:r>
+        <w:t>_</w:t>
+      </w:r>
+      <w:r>
         <w:rPr>
           <w:rFonts w:hint="eastAsia"/>
         </w:rPr>
-      </w:pPr>
-      <w:bookmarkStart w:id="1" w:name="_GoBack"/>
-      <w:bookmarkEnd w:id="1"/>
+        <w:t>高效率小组</w:t>
+      </w:r>
     </w:p>
+    <w:p/>
     <w:p>
       <w:pPr>
         <w:rPr>
@@ -65,7 +66,7 @@
       <w:pPr>
         <w:pStyle w:val="a3"/>
       </w:pPr>
-      <w:bookmarkStart w:id="2" w:name="_Toc414485280"/>
+      <w:bookmarkStart w:id="1" w:name="_Toc414485280"/>
       <w:r>
         <w:rPr>
           <w:lang w:val="zh-CN"/>
@@ -73,7 +74,7 @@
         <w:lastRenderedPageBreak/>
         <w:t>目录</w:t>
       </w:r>
-      <w:bookmarkEnd w:id="2"/>
+      <w:bookmarkEnd w:id="1"/>
     </w:p>
     <w:p>
       <w:pPr>
@@ -964,7 +965,7 @@
       <w:pPr>
         <w:pStyle w:val="1"/>
       </w:pPr>
-      <w:bookmarkStart w:id="3" w:name="_Toc414485281"/>
+      <w:bookmarkStart w:id="2" w:name="_Toc414485281"/>
       <w:r>
         <w:rPr>
           <w:rFonts w:hint="eastAsia"/>
@@ -972,20 +973,20 @@
         <w:lastRenderedPageBreak/>
         <w:t>前言</w:t>
       </w:r>
-      <w:bookmarkEnd w:id="3"/>
+      <w:bookmarkEnd w:id="2"/>
     </w:p>
     <w:p>
       <w:pPr>
         <w:pStyle w:val="2"/>
       </w:pPr>
-      <w:bookmarkStart w:id="4" w:name="_Toc414485282"/>
+      <w:bookmarkStart w:id="3" w:name="_Toc414485282"/>
       <w:r>
         <w:rPr>
           <w:rFonts w:hint="eastAsia"/>
         </w:rPr>
         <w:t>发布日期</w:t>
       </w:r>
-      <w:bookmarkEnd w:id="4"/>
+      <w:bookmarkEnd w:id="3"/>
     </w:p>
     <w:p>
       <w:r>
@@ -1029,14 +1030,14 @@
       <w:pPr>
         <w:pStyle w:val="2"/>
       </w:pPr>
-      <w:bookmarkStart w:id="5" w:name="_Toc414485283"/>
+      <w:bookmarkStart w:id="4" w:name="_Toc414485283"/>
       <w:r>
         <w:rPr>
           <w:rFonts w:hint="eastAsia"/>
         </w:rPr>
         <w:t>团队</w:t>
       </w:r>
-      <w:bookmarkEnd w:id="5"/>
+      <w:bookmarkEnd w:id="4"/>
     </w:p>
     <w:p>
       <w:r>
@@ -1050,14 +1051,14 @@
       <w:pPr>
         <w:pStyle w:val="2"/>
       </w:pPr>
-      <w:bookmarkStart w:id="6" w:name="_Toc414485284"/>
+      <w:bookmarkStart w:id="5" w:name="_Toc414485284"/>
       <w:r>
         <w:rPr>
           <w:rFonts w:hint="eastAsia"/>
         </w:rPr>
         <w:t>成员</w:t>
       </w:r>
-      <w:bookmarkEnd w:id="6"/>
+      <w:bookmarkEnd w:id="5"/>
     </w:p>
     <w:p>
       <w:r>
@@ -1083,14 +1084,14 @@
       <w:pPr>
         <w:pStyle w:val="2"/>
       </w:pPr>
-      <w:bookmarkStart w:id="7" w:name="_Toc414485285"/>
+      <w:bookmarkStart w:id="6" w:name="_Toc414485285"/>
       <w:r>
         <w:rPr>
           <w:rFonts w:hint="eastAsia"/>
         </w:rPr>
         <w:t>变更历史</w:t>
       </w:r>
-      <w:bookmarkEnd w:id="7"/>
+      <w:bookmarkEnd w:id="6"/>
     </w:p>
     <w:tbl>
       <w:tblPr>
@@ -1393,12 +1394,12 @@
       <w:pPr>
         <w:pStyle w:val="1"/>
       </w:pPr>
-      <w:bookmarkStart w:id="8" w:name="_Toc414485286"/>
+      <w:bookmarkStart w:id="7" w:name="_Toc414485286"/>
       <w:r>
         <w:lastRenderedPageBreak/>
         <w:t>阶段目标</w:t>
       </w:r>
-      <w:bookmarkEnd w:id="8"/>
+      <w:bookmarkEnd w:id="7"/>
     </w:p>
     <w:p>
       <w:r>
@@ -1499,11 +1500,11 @@
       <w:pPr>
         <w:pStyle w:val="1"/>
       </w:pPr>
-      <w:bookmarkStart w:id="9" w:name="_Toc414485287"/>
+      <w:bookmarkStart w:id="8" w:name="_Toc414485287"/>
       <w:r>
         <w:t>日程表</w:t>
       </w:r>
-      <w:bookmarkEnd w:id="9"/>
+      <w:bookmarkEnd w:id="8"/>
     </w:p>
     <w:p>
       <w:pPr>
@@ -2097,7 +2098,97 @@
         </w:tc>
       </w:tr>
     </w:tbl>
-    <w:p/>
+    <w:p>
+      <w:pPr>
+        <w:keepNext/>
+      </w:pPr>
+      <w:r>
+        <w:rPr>
+          <w:noProof/>
+        </w:rPr>
+        <w:drawing>
+          <wp:inline distT="0" distB="0" distL="0" distR="0" wp14:anchorId="01C4647E" wp14:editId="4BA065D5">
+            <wp:extent cx="5167411" cy="2719346"/>
+            <wp:effectExtent l="0" t="0" r="0" b="5080"/>
+            <wp:docPr id="3" name="图片 3"/>
+            <wp:cNvGraphicFramePr>
+              <a:graphicFrameLocks xmlns:a="http://schemas.openxmlformats.org/drawingml/2006/main" noChangeAspect="1"/>
+            </wp:cNvGraphicFramePr>
+            <a:graphic xmlns:a="http://schemas.openxmlformats.org/drawingml/2006/main">
+              <a:graphicData uri="http://schemas.openxmlformats.org/drawingml/2006/picture">
+                <pic:pic xmlns:pic="http://schemas.openxmlformats.org/drawingml/2006/picture">
+                  <pic:nvPicPr>
+                    <pic:cNvPr id="1" name=""/>
+                    <pic:cNvPicPr/>
+                  </pic:nvPicPr>
+                  <pic:blipFill rotWithShape="1">
+                    <a:blip r:embed="rId8"/>
+                    <a:srcRect l="11007" t="27499" r="48581" b="38472"/>
+                    <a:stretch/>
+                  </pic:blipFill>
+                  <pic:spPr bwMode="auto">
+                    <a:xfrm>
+                      <a:off x="0" y="0"/>
+                      <a:ext cx="5203274" cy="2738219"/>
+                    </a:xfrm>
+                    <a:prstGeom prst="rect">
+                      <a:avLst/>
+                    </a:prstGeom>
+                    <a:ln>
+                      <a:noFill/>
+                    </a:ln>
+                    <a:extLst>
+                      <a:ext uri="{53640926-AAD7-44D8-BBD7-CCE9431645EC}">
+                        <a14:shadowObscured xmlns:a14="http://schemas.microsoft.com/office/drawing/2010/main"/>
+                      </a:ext>
+                    </a:extLst>
+                  </pic:spPr>
+                </pic:pic>
+              </a:graphicData>
+            </a:graphic>
+          </wp:inline>
+        </w:drawing>
+      </w:r>
+      <w:bookmarkStart w:id="9" w:name="_GoBack"/>
+      <w:bookmarkEnd w:id="9"/>
+    </w:p>
+    <w:p>
+      <w:pPr>
+        <w:pStyle w:val="a9"/>
+      </w:pPr>
+      <w:r>
+        <w:t xml:space="preserve">Figure </w:t>
+      </w:r>
+      <w:r>
+        <w:fldChar w:fldCharType="begin"/>
+      </w:r>
+      <w:r>
+        <w:instrText xml:space="preserve"> SEQ Figure \* ARABIC </w:instrText>
+      </w:r>
+      <w:r>
+        <w:fldChar w:fldCharType="separate"/>
+      </w:r>
+      <w:r>
+        <w:rPr>
+          <w:noProof/>
+        </w:rPr>
+        <w:t>1</w:t>
+      </w:r>
+      <w:r>
+        <w:rPr>
+          <w:noProof/>
+        </w:rPr>
+        <w:fldChar w:fldCharType="end"/>
+      </w:r>
+      <w:proofErr w:type="gramStart"/>
+      <w:r>
+        <w:rPr>
+          <w:rFonts w:hint="eastAsia"/>
+        </w:rPr>
+        <w:t>甘特图</w:t>
+      </w:r>
+      <w:proofErr w:type="gramEnd"/>
+    </w:p>
     <w:p>
       <w:pPr>
         <w:pStyle w:val="a9"/>
@@ -2234,6 +2325,7 @@
               <w:rPr>
                 <w:rFonts w:hint="eastAsia"/>
               </w:rPr>
+              <w:lastRenderedPageBreak/>
               <w:t>2</w:t>
             </w:r>
           </w:p>
@@ -2478,7 +2570,6 @@
         <w:keepNext/>
       </w:pPr>
       <w:r>
-        <w:lastRenderedPageBreak/>
         <w:t xml:space="preserve">Table </w:t>
       </w:r>
       <w:r>
@@ -2520,7 +2611,7 @@
             <wp:cNvGraphicFramePr/>
             <a:graphic xmlns:a="http://schemas.openxmlformats.org/drawingml/2006/main">
               <a:graphicData uri="http://schemas.openxmlformats.org/drawingml/2006/diagram">
-                <dgm:relIds xmlns:dgm="http://schemas.openxmlformats.org/drawingml/2006/diagram" xmlns:r="http://schemas.openxmlformats.org/officeDocument/2006/relationships" r:dm="rId8" r:lo="rId9" r:qs="rId10" r:cs="rId11"/>
+                <dgm:relIds xmlns:dgm="http://schemas.openxmlformats.org/drawingml/2006/diagram" xmlns:r="http://schemas.openxmlformats.org/officeDocument/2006/relationships" r:dm="rId9" r:lo="rId10" r:qs="rId11" r:cs="rId12"/>
               </a:graphicData>
             </a:graphic>
           </wp:inline>
@@ -2549,6 +2640,592 @@
     </w:p>
     <w:p>
       <w:pPr>
+        <w:pStyle w:val="a9"/>
+        <w:keepNext/>
+      </w:pPr>
+      <w:r>
+        <w:t xml:space="preserve">Table </w:t>
+      </w:r>
+      <w:r>
+        <w:rPr>
+          <w:rFonts w:hint="eastAsia"/>
+        </w:rPr>
+        <w:t>4</w:t>
+      </w:r>
+      <w:r>
+        <w:rPr>
+          <w:rFonts w:hint="eastAsia"/>
+        </w:rPr>
+        <w:t>资源日程表</w:t>
+      </w:r>
+    </w:p>
+    <w:tbl>
+      <w:tblPr>
+        <w:tblStyle w:val="a5"/>
+        <w:tblW w:w="8516" w:type="dxa"/>
+        <w:tblLayout w:type="fixed"/>
+        <w:tblLook w:val="0000" w:firstRow="0" w:lastRow="0" w:firstColumn="0" w:lastColumn="0" w:noHBand="0" w:noVBand="0"/>
+      </w:tblPr>
+      <w:tblGrid>
+        <w:gridCol w:w="1064"/>
+        <w:gridCol w:w="1064"/>
+        <w:gridCol w:w="1064"/>
+        <w:gridCol w:w="1064"/>
+        <w:gridCol w:w="1065"/>
+        <w:gridCol w:w="1065"/>
+        <w:gridCol w:w="1065"/>
+        <w:gridCol w:w="1065"/>
+      </w:tblGrid>
+      <w:tr>
+        <w:tc>
+          <w:tcPr>
+            <w:tcW w:w="1064" w:type="dxa"/>
+          </w:tcPr>
+          <w:p>
+            <w:r>
+              <w:rPr>
+                <w:rFonts w:hint="eastAsia"/>
+              </w:rPr>
+              <w:t>人员</w:t>
+            </w:r>
+          </w:p>
+        </w:tc>
+        <w:tc>
+          <w:tcPr>
+            <w:tcW w:w="1064" w:type="dxa"/>
+          </w:tcPr>
+          <w:p>
+            <w:r>
+              <w:rPr>
+                <w:rFonts w:hint="eastAsia"/>
+              </w:rPr>
+              <w:t>Day1</w:t>
+            </w:r>
+          </w:p>
+        </w:tc>
+        <w:tc>
+          <w:tcPr>
+            <w:tcW w:w="1064" w:type="dxa"/>
+          </w:tcPr>
+          <w:p>
+            <w:r>
+              <w:rPr>
+                <w:rFonts w:hint="eastAsia"/>
+              </w:rPr>
+              <w:t>Day1~Day3</w:t>
+            </w:r>
+          </w:p>
+        </w:tc>
+        <w:tc>
+          <w:tcPr>
+            <w:tcW w:w="1064" w:type="dxa"/>
+          </w:tcPr>
+          <w:p>
+            <w:r>
+              <w:rPr>
+                <w:rFonts w:hint="eastAsia"/>
+              </w:rPr>
+              <w:t>Day</w:t>
+            </w:r>
+            <w:r>
+              <w:t>3</w:t>
+            </w:r>
+          </w:p>
+        </w:tc>
+        <w:tc>
+          <w:tcPr>
+            <w:tcW w:w="1065" w:type="dxa"/>
+          </w:tcPr>
+          <w:p>
+            <w:r>
+              <w:rPr>
+                <w:rFonts w:hint="eastAsia"/>
+              </w:rPr>
+              <w:t>Day</w:t>
+            </w:r>
+            <w:r>
+              <w:t>3</w:t>
+            </w:r>
+          </w:p>
+        </w:tc>
+        <w:tc>
+          <w:tcPr>
+            <w:tcW w:w="1065" w:type="dxa"/>
+          </w:tcPr>
+          <w:p>
+            <w:r>
+              <w:rPr>
+                <w:rFonts w:hint="eastAsia"/>
+              </w:rPr>
+              <w:t>Day</w:t>
+            </w:r>
+            <w:r>
+              <w:t>3</w:t>
+            </w:r>
+            <w:r>
+              <w:rPr>
+                <w:rFonts w:hint="eastAsia"/>
+              </w:rPr>
+              <w:t>~Day</w:t>
+            </w:r>
+            <w:r>
+              <w:t>10</w:t>
+            </w:r>
+          </w:p>
+        </w:tc>
+        <w:tc>
+          <w:tcPr>
+            <w:tcW w:w="1065" w:type="dxa"/>
+          </w:tcPr>
+          <w:p>
+            <w:r>
+              <w:rPr>
+                <w:rFonts w:hint="eastAsia"/>
+              </w:rPr>
+              <w:t>Day1</w:t>
+            </w:r>
+            <w:r>
+              <w:t>0</w:t>
+            </w:r>
+            <w:r>
+              <w:rPr>
+                <w:rFonts w:hint="eastAsia"/>
+              </w:rPr>
+              <w:t>~Day</w:t>
+            </w:r>
+            <w:r>
+              <w:t>13</w:t>
+            </w:r>
+          </w:p>
+        </w:tc>
+        <w:tc>
+          <w:tcPr>
+            <w:tcW w:w="1065" w:type="dxa"/>
+          </w:tcPr>
+          <w:p>
+            <w:r>
+              <w:rPr>
+                <w:rFonts w:hint="eastAsia"/>
+              </w:rPr>
+              <w:t>Day</w:t>
+            </w:r>
+            <w:r>
+              <w:t>13</w:t>
+            </w:r>
+          </w:p>
+        </w:tc>
+      </w:tr>
+      <w:tr>
+        <w:trPr>
+          <w:trHeight w:val="3783"/>
+        </w:trPr>
+        <w:tc>
+          <w:tcPr>
+            <w:tcW w:w="1064" w:type="dxa"/>
+          </w:tcPr>
+          <w:p>
+            <w:r>
+              <w:rPr>
+                <w:rFonts w:hint="eastAsia"/>
+              </w:rPr>
+              <w:t>刘瀚文</w:t>
+            </w:r>
+          </w:p>
+        </w:tc>
+        <w:tc>
+          <w:tcPr>
+            <w:tcW w:w="1064" w:type="dxa"/>
+          </w:tcPr>
+          <w:p>
+            <w:r>
+              <w:rPr>
+                <w:rFonts w:hint="eastAsia"/>
+              </w:rPr>
+              <w:t>召集全组人员讨论，分析迭代</w:t>
+            </w:r>
+            <w:proofErr w:type="gramStart"/>
+            <w:r>
+              <w:rPr>
+                <w:rFonts w:hint="eastAsia"/>
+              </w:rPr>
+              <w:t>一</w:t>
+            </w:r>
+            <w:proofErr w:type="gramEnd"/>
+            <w:r>
+              <w:rPr>
+                <w:rFonts w:hint="eastAsia"/>
+              </w:rPr>
+              <w:t>需求，明确目标，确定解决方案</w:t>
+            </w:r>
+          </w:p>
+        </w:tc>
+        <w:tc>
+          <w:tcPr>
+            <w:tcW w:w="1064" w:type="dxa"/>
+          </w:tcPr>
+          <w:p>
+            <w:r>
+              <w:rPr>
+                <w:rFonts w:ascii="Times New Roman" w:hAnsi="Times New Roman" w:hint="eastAsia"/>
+                <w:szCs w:val="24"/>
+              </w:rPr>
+              <w:t>初步完成需求、测试和设计文档</w:t>
+            </w:r>
+          </w:p>
+        </w:tc>
+        <w:tc>
+          <w:tcPr>
+            <w:tcW w:w="1064" w:type="dxa"/>
+            <w:vMerge w:val="restart"/>
+          </w:tcPr>
+          <w:p>
+            <w:r>
+              <w:rPr>
+                <w:rFonts w:hint="eastAsia"/>
+              </w:rPr>
+              <w:t>内部评审需求和设计文档</w:t>
+            </w:r>
+          </w:p>
+        </w:tc>
+        <w:tc>
+          <w:tcPr>
+            <w:tcW w:w="1065" w:type="dxa"/>
+          </w:tcPr>
+          <w:p>
+            <w:r>
+              <w:rPr>
+                <w:rFonts w:hint="eastAsia"/>
+              </w:rPr>
+              <w:t>整合《需求规格说明文档》，并与需求核对</w:t>
+            </w:r>
+          </w:p>
+        </w:tc>
+        <w:tc>
+          <w:tcPr>
+            <w:tcW w:w="1065" w:type="dxa"/>
+          </w:tcPr>
+          <w:p>
+            <w:r>
+              <w:rPr>
+                <w:rFonts w:hint="eastAsia"/>
+              </w:rPr>
+              <w:t>完成系统逻辑层</w:t>
+            </w:r>
+          </w:p>
+        </w:tc>
+        <w:tc>
+          <w:tcPr>
+            <w:tcW w:w="1065" w:type="dxa"/>
+          </w:tcPr>
+          <w:p>
+            <w:r>
+              <w:rPr>
+                <w:rFonts w:hint="eastAsia"/>
+              </w:rPr>
+              <w:t>完成逻辑层的单元测试、集成测试、系统测试</w:t>
+            </w:r>
+          </w:p>
+        </w:tc>
+        <w:tc>
+          <w:tcPr>
+            <w:tcW w:w="1065" w:type="dxa"/>
+          </w:tcPr>
+          <w:p>
+            <w:r>
+              <w:rPr>
+                <w:rFonts w:hint="eastAsia"/>
+              </w:rPr>
+              <w:t>完成文档和项目整合，召集队员开会总结得失，检查项目产物</w:t>
+            </w:r>
+          </w:p>
+        </w:tc>
+      </w:tr>
+      <w:tr>
+        <w:trPr>
+          <w:trHeight w:val="60"/>
+        </w:trPr>
+        <w:tc>
+          <w:tcPr>
+            <w:tcW w:w="1064" w:type="dxa"/>
+          </w:tcPr>
+          <w:p>
+            <w:r>
+              <w:rPr>
+                <w:rFonts w:hint="eastAsia"/>
+              </w:rPr>
+              <w:t>陈建伟</w:t>
+            </w:r>
+          </w:p>
+        </w:tc>
+        <w:tc>
+          <w:tcPr>
+            <w:tcW w:w="1064" w:type="dxa"/>
+            <w:vMerge w:val="restart"/>
+          </w:tcPr>
+          <w:p>
+            <w:r>
+              <w:rPr>
+                <w:rFonts w:hint="eastAsia"/>
+              </w:rPr>
+              <w:t>参加集体讨论</w:t>
+            </w:r>
+          </w:p>
+        </w:tc>
+        <w:tc>
+          <w:tcPr>
+            <w:tcW w:w="1064" w:type="dxa"/>
+            <w:vMerge w:val="restart"/>
+          </w:tcPr>
+          <w:p>
+            <w:r>
+              <w:rPr>
+                <w:rFonts w:ascii="Times New Roman" w:hAnsi="Times New Roman" w:hint="eastAsia"/>
+                <w:szCs w:val="24"/>
+              </w:rPr>
+              <w:t>初步完成需求、测试和设计文</w:t>
+            </w:r>
+            <w:r>
+              <w:rPr>
+                <w:rFonts w:ascii="Times New Roman" w:hAnsi="Times New Roman" w:hint="eastAsia"/>
+                <w:szCs w:val="24"/>
+              </w:rPr>
+              <w:lastRenderedPageBreak/>
+              <w:t>档的界面部分</w:t>
+            </w:r>
+          </w:p>
+        </w:tc>
+        <w:tc>
+          <w:tcPr>
+            <w:tcW w:w="1064" w:type="dxa"/>
+            <w:vMerge/>
+          </w:tcPr>
+          <w:p/>
+        </w:tc>
+        <w:tc>
+          <w:tcPr>
+            <w:tcW w:w="1065" w:type="dxa"/>
+            <w:vMerge w:val="restart"/>
+          </w:tcPr>
+          <w:p>
+            <w:r>
+              <w:rPr>
+                <w:rFonts w:hint="eastAsia"/>
+              </w:rPr>
+              <w:t>协助刘瀚文完成《需求规格说</w:t>
+            </w:r>
+            <w:r>
+              <w:rPr>
+                <w:rFonts w:hint="eastAsia"/>
+              </w:rPr>
+              <w:lastRenderedPageBreak/>
+              <w:t>明文档》的各部分</w:t>
+            </w:r>
+          </w:p>
+        </w:tc>
+        <w:tc>
+          <w:tcPr>
+            <w:tcW w:w="1065" w:type="dxa"/>
+            <w:vMerge w:val="restart"/>
+          </w:tcPr>
+          <w:p>
+            <w:r>
+              <w:rPr>
+                <w:rFonts w:hint="eastAsia"/>
+              </w:rPr>
+              <w:lastRenderedPageBreak/>
+              <w:t>完成界面层开发</w:t>
+            </w:r>
+          </w:p>
+        </w:tc>
+        <w:tc>
+          <w:tcPr>
+            <w:tcW w:w="1065" w:type="dxa"/>
+            <w:vMerge w:val="restart"/>
+          </w:tcPr>
+          <w:p>
+            <w:r>
+              <w:rPr>
+                <w:rFonts w:hint="eastAsia"/>
+              </w:rPr>
+              <w:t>完成逻辑层的单元测试、集成</w:t>
+            </w:r>
+            <w:r>
+              <w:rPr>
+                <w:rFonts w:hint="eastAsia"/>
+              </w:rPr>
+              <w:lastRenderedPageBreak/>
+              <w:t>测试、系统测试</w:t>
+            </w:r>
+          </w:p>
+        </w:tc>
+        <w:tc>
+          <w:tcPr>
+            <w:tcW w:w="1065" w:type="dxa"/>
+            <w:vMerge w:val="restart"/>
+          </w:tcPr>
+          <w:p>
+            <w:r>
+              <w:rPr>
+                <w:rFonts w:hint="eastAsia"/>
+              </w:rPr>
+              <w:lastRenderedPageBreak/>
+              <w:t>完善各项文档，参加集体讨论</w:t>
+            </w:r>
+          </w:p>
+        </w:tc>
+      </w:tr>
+      <w:tr>
+        <w:tc>
+          <w:tcPr>
+            <w:tcW w:w="1064" w:type="dxa"/>
+          </w:tcPr>
+          <w:p>
+            <w:r>
+              <w:rPr>
+                <w:rFonts w:hint="eastAsia"/>
+              </w:rPr>
+              <w:t>梅杰</w:t>
+            </w:r>
+          </w:p>
+        </w:tc>
+        <w:tc>
+          <w:tcPr>
+            <w:tcW w:w="1064" w:type="dxa"/>
+            <w:vMerge/>
+          </w:tcPr>
+          <w:p/>
+        </w:tc>
+        <w:tc>
+          <w:tcPr>
+            <w:tcW w:w="1064" w:type="dxa"/>
+            <w:vMerge/>
+          </w:tcPr>
+          <w:p/>
+        </w:tc>
+        <w:tc>
+          <w:tcPr>
+            <w:tcW w:w="1064" w:type="dxa"/>
+            <w:vMerge/>
+          </w:tcPr>
+          <w:p/>
+        </w:tc>
+        <w:tc>
+          <w:tcPr>
+            <w:tcW w:w="1065" w:type="dxa"/>
+            <w:vMerge/>
+          </w:tcPr>
+          <w:p/>
+        </w:tc>
+        <w:tc>
+          <w:tcPr>
+            <w:tcW w:w="1065" w:type="dxa"/>
+            <w:vMerge/>
+          </w:tcPr>
+          <w:p/>
+        </w:tc>
+        <w:tc>
+          <w:tcPr>
+            <w:tcW w:w="1065" w:type="dxa"/>
+            <w:vMerge/>
+          </w:tcPr>
+          <w:p/>
+        </w:tc>
+        <w:tc>
+          <w:tcPr>
+            <w:tcW w:w="1065" w:type="dxa"/>
+            <w:vMerge/>
+          </w:tcPr>
+          <w:p/>
+        </w:tc>
+      </w:tr>
+      <w:tr>
+        <w:tc>
+          <w:tcPr>
+            <w:tcW w:w="1064" w:type="dxa"/>
+          </w:tcPr>
+          <w:p>
+            <w:r>
+              <w:rPr>
+                <w:rFonts w:hint="eastAsia"/>
+              </w:rPr>
+              <w:lastRenderedPageBreak/>
+              <w:t>王俊超</w:t>
+            </w:r>
+          </w:p>
+        </w:tc>
+        <w:tc>
+          <w:tcPr>
+            <w:tcW w:w="1064" w:type="dxa"/>
+            <w:vMerge/>
+          </w:tcPr>
+          <w:p/>
+        </w:tc>
+        <w:tc>
+          <w:tcPr>
+            <w:tcW w:w="1064" w:type="dxa"/>
+          </w:tcPr>
+          <w:p>
+            <w:r>
+              <w:rPr>
+                <w:rFonts w:ascii="Times New Roman" w:hAnsi="Times New Roman" w:hint="eastAsia"/>
+                <w:szCs w:val="24"/>
+              </w:rPr>
+              <w:t>初步完成需求、测试和设计文档的数据层部分</w:t>
+            </w:r>
+          </w:p>
+        </w:tc>
+        <w:tc>
+          <w:tcPr>
+            <w:tcW w:w="1064" w:type="dxa"/>
+            <w:vMerge/>
+          </w:tcPr>
+          <w:p/>
+        </w:tc>
+        <w:tc>
+          <w:tcPr>
+            <w:tcW w:w="1065" w:type="dxa"/>
+            <w:vMerge/>
+          </w:tcPr>
+          <w:p/>
+        </w:tc>
+        <w:tc>
+          <w:tcPr>
+            <w:tcW w:w="1065" w:type="dxa"/>
+          </w:tcPr>
+          <w:p>
+            <w:r>
+              <w:rPr>
+                <w:rFonts w:hint="eastAsia"/>
+              </w:rPr>
+              <w:t>完成数据层开发</w:t>
+            </w:r>
+          </w:p>
+        </w:tc>
+        <w:tc>
+          <w:tcPr>
+            <w:tcW w:w="1065" w:type="dxa"/>
+          </w:tcPr>
+          <w:p>
+            <w:r>
+              <w:rPr>
+                <w:rFonts w:hint="eastAsia"/>
+              </w:rPr>
+              <w:t>完成数据层层的单元测试、集成测试、系统测试</w:t>
+            </w:r>
+          </w:p>
+        </w:tc>
+        <w:tc>
+          <w:tcPr>
+            <w:tcW w:w="1065" w:type="dxa"/>
+            <w:vMerge/>
+          </w:tcPr>
+          <w:p/>
+        </w:tc>
+      </w:tr>
+    </w:tbl>
+    <w:p/>
+    <w:p>
+      <w:pPr>
         <w:pStyle w:val="1"/>
       </w:pPr>
       <w:bookmarkStart w:id="10" w:name="_Toc414485288"/>
@@ -2683,9 +3360,533 @@
         </w:tc>
       </w:tr>
     </w:tbl>
+    <w:p>
+      <w:pPr>
+        <w:pStyle w:val="1"/>
+      </w:pPr>
+      <w:r>
+        <w:rPr>
+          <w:rFonts w:hint="eastAsia"/>
+        </w:rPr>
+        <w:t>计划将执行检查表</w:t>
+      </w:r>
+    </w:p>
+    <w:tbl>
+      <w:tblPr>
+        <w:tblStyle w:val="a5"/>
+        <w:tblW w:w="8516" w:type="dxa"/>
+        <w:tblLayout w:type="fixed"/>
+        <w:tblLook w:val="0000" w:firstRow="0" w:lastRow="0" w:firstColumn="0" w:lastColumn="0" w:noHBand="0" w:noVBand="0"/>
+      </w:tblPr>
+      <w:tblGrid>
+        <w:gridCol w:w="1064"/>
+        <w:gridCol w:w="1064"/>
+        <w:gridCol w:w="1064"/>
+        <w:gridCol w:w="1064"/>
+        <w:gridCol w:w="1065"/>
+        <w:gridCol w:w="1065"/>
+        <w:gridCol w:w="1065"/>
+        <w:gridCol w:w="1065"/>
+      </w:tblGrid>
+      <w:tr>
+        <w:tc>
+          <w:tcPr>
+            <w:tcW w:w="1064" w:type="dxa"/>
+          </w:tcPr>
+          <w:p>
+            <w:r>
+              <w:rPr>
+                <w:rFonts w:hint="eastAsia"/>
+              </w:rPr>
+              <w:t>人员</w:t>
+            </w:r>
+          </w:p>
+        </w:tc>
+        <w:tc>
+          <w:tcPr>
+            <w:tcW w:w="1064" w:type="dxa"/>
+          </w:tcPr>
+          <w:p>
+            <w:r>
+              <w:rPr>
+                <w:rFonts w:hint="eastAsia"/>
+              </w:rPr>
+              <w:t>Day1</w:t>
+            </w:r>
+          </w:p>
+        </w:tc>
+        <w:tc>
+          <w:tcPr>
+            <w:tcW w:w="1064" w:type="dxa"/>
+          </w:tcPr>
+          <w:p>
+            <w:r>
+              <w:rPr>
+                <w:rFonts w:hint="eastAsia"/>
+              </w:rPr>
+              <w:t>Day1~Day3</w:t>
+            </w:r>
+          </w:p>
+        </w:tc>
+        <w:tc>
+          <w:tcPr>
+            <w:tcW w:w="1064" w:type="dxa"/>
+          </w:tcPr>
+          <w:p>
+            <w:r>
+              <w:rPr>
+                <w:rFonts w:hint="eastAsia"/>
+              </w:rPr>
+              <w:t>Day</w:t>
+            </w:r>
+            <w:r>
+              <w:t>3</w:t>
+            </w:r>
+          </w:p>
+        </w:tc>
+        <w:tc>
+          <w:tcPr>
+            <w:tcW w:w="1065" w:type="dxa"/>
+          </w:tcPr>
+          <w:p>
+            <w:r>
+              <w:rPr>
+                <w:rFonts w:hint="eastAsia"/>
+              </w:rPr>
+              <w:t>Day</w:t>
+            </w:r>
+            <w:r>
+              <w:t>3</w:t>
+            </w:r>
+          </w:p>
+        </w:tc>
+        <w:tc>
+          <w:tcPr>
+            <w:tcW w:w="1065" w:type="dxa"/>
+          </w:tcPr>
+          <w:p>
+            <w:r>
+              <w:rPr>
+                <w:rFonts w:hint="eastAsia"/>
+              </w:rPr>
+              <w:t>Day</w:t>
+            </w:r>
+            <w:r>
+              <w:t>3</w:t>
+            </w:r>
+            <w:r>
+              <w:rPr>
+                <w:rFonts w:hint="eastAsia"/>
+              </w:rPr>
+              <w:t>~Day</w:t>
+            </w:r>
+            <w:r>
+              <w:t>10</w:t>
+            </w:r>
+          </w:p>
+        </w:tc>
+        <w:tc>
+          <w:tcPr>
+            <w:tcW w:w="1065" w:type="dxa"/>
+          </w:tcPr>
+          <w:p>
+            <w:r>
+              <w:rPr>
+                <w:rFonts w:hint="eastAsia"/>
+              </w:rPr>
+              <w:t>Day1</w:t>
+            </w:r>
+            <w:r>
+              <w:t>0</w:t>
+            </w:r>
+            <w:r>
+              <w:rPr>
+                <w:rFonts w:hint="eastAsia"/>
+              </w:rPr>
+              <w:t>~Day</w:t>
+            </w:r>
+            <w:r>
+              <w:t>13</w:t>
+            </w:r>
+          </w:p>
+        </w:tc>
+        <w:tc>
+          <w:tcPr>
+            <w:tcW w:w="1065" w:type="dxa"/>
+          </w:tcPr>
+          <w:p>
+            <w:r>
+              <w:rPr>
+                <w:rFonts w:hint="eastAsia"/>
+              </w:rPr>
+              <w:t>Day</w:t>
+            </w:r>
+            <w:r>
+              <w:t>13</w:t>
+            </w:r>
+          </w:p>
+        </w:tc>
+      </w:tr>
+      <w:tr>
+        <w:trPr>
+          <w:trHeight w:val="3783"/>
+        </w:trPr>
+        <w:tc>
+          <w:tcPr>
+            <w:tcW w:w="1064" w:type="dxa"/>
+          </w:tcPr>
+          <w:p>
+            <w:r>
+              <w:rPr>
+                <w:rFonts w:hint="eastAsia"/>
+              </w:rPr>
+              <w:t>刘瀚文</w:t>
+            </w:r>
+          </w:p>
+        </w:tc>
+        <w:tc>
+          <w:tcPr>
+            <w:tcW w:w="1064" w:type="dxa"/>
+          </w:tcPr>
+          <w:p>
+            <w:r>
+              <w:rPr>
+                <w:rFonts w:hint="eastAsia"/>
+              </w:rPr>
+              <w:t>召集全组人员讨论</w:t>
+            </w:r>
+          </w:p>
+        </w:tc>
+        <w:tc>
+          <w:tcPr>
+            <w:tcW w:w="1064" w:type="dxa"/>
+          </w:tcPr>
+          <w:p>
+            <w:r>
+              <w:rPr>
+                <w:rFonts w:ascii="Times New Roman" w:hAnsi="Times New Roman" w:hint="eastAsia"/>
+                <w:szCs w:val="24"/>
+              </w:rPr>
+              <w:t>初步完成需求、测试和设计文档</w:t>
+            </w:r>
+          </w:p>
+        </w:tc>
+        <w:tc>
+          <w:tcPr>
+            <w:tcW w:w="1064" w:type="dxa"/>
+            <w:vMerge w:val="restart"/>
+          </w:tcPr>
+          <w:p/>
+        </w:tc>
+        <w:tc>
+          <w:tcPr>
+            <w:tcW w:w="1065" w:type="dxa"/>
+          </w:tcPr>
+          <w:p/>
+        </w:tc>
+        <w:tc>
+          <w:tcPr>
+            <w:tcW w:w="1065" w:type="dxa"/>
+          </w:tcPr>
+          <w:p>
+            <w:r>
+              <w:rPr>
+                <w:rFonts w:hint="eastAsia"/>
+              </w:rPr>
+              <w:t>完成系统逻辑层</w:t>
+            </w:r>
+          </w:p>
+        </w:tc>
+        <w:tc>
+          <w:tcPr>
+            <w:tcW w:w="1065" w:type="dxa"/>
+          </w:tcPr>
+          <w:p>
+            <w:r>
+              <w:rPr>
+                <w:rFonts w:hint="eastAsia"/>
+              </w:rPr>
+              <w:t>完成逻辑层的单元测试、集成测试、系统测试</w:t>
+            </w:r>
+          </w:p>
+        </w:tc>
+        <w:tc>
+          <w:tcPr>
+            <w:tcW w:w="1065" w:type="dxa"/>
+          </w:tcPr>
+          <w:p>
+            <w:r>
+              <w:rPr>
+                <w:rFonts w:hint="eastAsia"/>
+              </w:rPr>
+              <w:t>完成文档总结得失，检查项目产物</w:t>
+            </w:r>
+          </w:p>
+        </w:tc>
+      </w:tr>
+      <w:tr>
+        <w:trPr>
+          <w:trHeight w:val="60"/>
+        </w:trPr>
+        <w:tc>
+          <w:tcPr>
+            <w:tcW w:w="1064" w:type="dxa"/>
+          </w:tcPr>
+          <w:p>
+            <w:r>
+              <w:rPr>
+                <w:rFonts w:hint="eastAsia"/>
+              </w:rPr>
+              <w:t>陈建伟</w:t>
+            </w:r>
+          </w:p>
+        </w:tc>
+        <w:tc>
+          <w:tcPr>
+            <w:tcW w:w="1064" w:type="dxa"/>
+            <w:vMerge w:val="restart"/>
+          </w:tcPr>
+          <w:p/>
+        </w:tc>
+        <w:tc>
+          <w:tcPr>
+            <w:tcW w:w="1064" w:type="dxa"/>
+            <w:vMerge w:val="restart"/>
+          </w:tcPr>
+          <w:p>
+            <w:r>
+              <w:rPr>
+                <w:rFonts w:ascii="Times New Roman" w:hAnsi="Times New Roman" w:hint="eastAsia"/>
+                <w:szCs w:val="24"/>
+              </w:rPr>
+              <w:t>初步完成需求、测试和设计文档的界面部分</w:t>
+            </w:r>
+          </w:p>
+        </w:tc>
+        <w:tc>
+          <w:tcPr>
+            <w:tcW w:w="1064" w:type="dxa"/>
+            <w:vMerge/>
+          </w:tcPr>
+          <w:p/>
+        </w:tc>
+        <w:tc>
+          <w:tcPr>
+            <w:tcW w:w="1065" w:type="dxa"/>
+            <w:vMerge w:val="restart"/>
+          </w:tcPr>
+          <w:p/>
+        </w:tc>
+        <w:tc>
+          <w:tcPr>
+            <w:tcW w:w="1065" w:type="dxa"/>
+            <w:vMerge w:val="restart"/>
+          </w:tcPr>
+          <w:p>
+            <w:r>
+              <w:rPr>
+                <w:rFonts w:hint="eastAsia"/>
+              </w:rPr>
+              <w:t>完成界面层开发</w:t>
+            </w:r>
+          </w:p>
+        </w:tc>
+        <w:tc>
+          <w:tcPr>
+            <w:tcW w:w="1065" w:type="dxa"/>
+            <w:vMerge w:val="restart"/>
+          </w:tcPr>
+          <w:p>
+            <w:r>
+              <w:rPr>
+                <w:rFonts w:hint="eastAsia"/>
+              </w:rPr>
+              <w:t>完成逻辑层的单元测试、集成测试、系统测试</w:t>
+            </w:r>
+          </w:p>
+        </w:tc>
+        <w:tc>
+          <w:tcPr>
+            <w:tcW w:w="1065" w:type="dxa"/>
+            <w:vMerge w:val="restart"/>
+          </w:tcPr>
+          <w:p/>
+        </w:tc>
+      </w:tr>
+      <w:tr>
+        <w:tc>
+          <w:tcPr>
+            <w:tcW w:w="1064" w:type="dxa"/>
+          </w:tcPr>
+          <w:p>
+            <w:r>
+              <w:rPr>
+                <w:rFonts w:hint="eastAsia"/>
+              </w:rPr>
+              <w:t>梅杰</w:t>
+            </w:r>
+          </w:p>
+        </w:tc>
+        <w:tc>
+          <w:tcPr>
+            <w:tcW w:w="1064" w:type="dxa"/>
+            <w:vMerge/>
+          </w:tcPr>
+          <w:p/>
+        </w:tc>
+        <w:tc>
+          <w:tcPr>
+            <w:tcW w:w="1064" w:type="dxa"/>
+            <w:vMerge/>
+          </w:tcPr>
+          <w:p/>
+        </w:tc>
+        <w:tc>
+          <w:tcPr>
+            <w:tcW w:w="1064" w:type="dxa"/>
+            <w:vMerge/>
+          </w:tcPr>
+          <w:p/>
+        </w:tc>
+        <w:tc>
+          <w:tcPr>
+            <w:tcW w:w="1065" w:type="dxa"/>
+            <w:vMerge/>
+          </w:tcPr>
+          <w:p/>
+        </w:tc>
+        <w:tc>
+          <w:tcPr>
+            <w:tcW w:w="1065" w:type="dxa"/>
+            <w:vMerge/>
+          </w:tcPr>
+          <w:p/>
+        </w:tc>
+        <w:tc>
+          <w:tcPr>
+            <w:tcW w:w="1065" w:type="dxa"/>
+            <w:vMerge/>
+          </w:tcPr>
+          <w:p/>
+        </w:tc>
+        <w:tc>
+          <w:tcPr>
+            <w:tcW w:w="1065" w:type="dxa"/>
+            <w:vMerge/>
+          </w:tcPr>
+          <w:p/>
+        </w:tc>
+      </w:tr>
+      <w:tr>
+        <w:tc>
+          <w:tcPr>
+            <w:tcW w:w="1064" w:type="dxa"/>
+          </w:tcPr>
+          <w:p>
+            <w:r>
+              <w:rPr>
+                <w:rFonts w:hint="eastAsia"/>
+              </w:rPr>
+              <w:t>王俊超</w:t>
+            </w:r>
+          </w:p>
+        </w:tc>
+        <w:tc>
+          <w:tcPr>
+            <w:tcW w:w="1064" w:type="dxa"/>
+            <w:vMerge/>
+          </w:tcPr>
+          <w:p/>
+        </w:tc>
+        <w:tc>
+          <w:tcPr>
+            <w:tcW w:w="1064" w:type="dxa"/>
+          </w:tcPr>
+          <w:p>
+            <w:r>
+              <w:rPr>
+                <w:rFonts w:ascii="Times New Roman" w:hAnsi="Times New Roman" w:hint="eastAsia"/>
+                <w:szCs w:val="24"/>
+              </w:rPr>
+              <w:t>初步完</w:t>
+            </w:r>
+            <w:r>
+              <w:rPr>
+                <w:rFonts w:ascii="Times New Roman" w:hAnsi="Times New Roman" w:hint="eastAsia"/>
+                <w:szCs w:val="24"/>
+              </w:rPr>
+              <w:lastRenderedPageBreak/>
+              <w:t>成需求、测试和设计文档的数据层部分</w:t>
+            </w:r>
+          </w:p>
+        </w:tc>
+        <w:tc>
+          <w:tcPr>
+            <w:tcW w:w="1064" w:type="dxa"/>
+            <w:vMerge/>
+          </w:tcPr>
+          <w:p/>
+        </w:tc>
+        <w:tc>
+          <w:tcPr>
+            <w:tcW w:w="1065" w:type="dxa"/>
+            <w:vMerge/>
+          </w:tcPr>
+          <w:p/>
+        </w:tc>
+        <w:tc>
+          <w:tcPr>
+            <w:tcW w:w="1065" w:type="dxa"/>
+          </w:tcPr>
+          <w:p>
+            <w:r>
+              <w:rPr>
+                <w:rFonts w:hint="eastAsia"/>
+              </w:rPr>
+              <w:t>完成数</w:t>
+            </w:r>
+            <w:r>
+              <w:rPr>
+                <w:rFonts w:hint="eastAsia"/>
+              </w:rPr>
+              <w:lastRenderedPageBreak/>
+              <w:t>据层开发</w:t>
+            </w:r>
+          </w:p>
+        </w:tc>
+        <w:tc>
+          <w:tcPr>
+            <w:tcW w:w="1065" w:type="dxa"/>
+          </w:tcPr>
+          <w:p>
+            <w:r>
+              <w:rPr>
+                <w:rFonts w:hint="eastAsia"/>
+              </w:rPr>
+              <w:lastRenderedPageBreak/>
+              <w:t>完成数</w:t>
+            </w:r>
+            <w:r>
+              <w:rPr>
+                <w:rFonts w:hint="eastAsia"/>
+              </w:rPr>
+              <w:lastRenderedPageBreak/>
+              <w:t>据层层的单元测试、集成测试、系统测试</w:t>
+            </w:r>
+          </w:p>
+        </w:tc>
+        <w:tc>
+          <w:tcPr>
+            <w:tcW w:w="1065" w:type="dxa"/>
+            <w:vMerge/>
+          </w:tcPr>
+          <w:p/>
+        </w:tc>
+      </w:tr>
+    </w:tbl>
     <w:p/>
     <w:sectPr>
-      <w:headerReference w:type="default" r:id="rId13"/>
+      <w:headerReference w:type="default" r:id="rId14"/>
       <w:pgSz w:w="11906" w:h="16838"/>
       <w:pgMar w:top="1440" w:right="1800" w:bottom="1440" w:left="1800" w:header="851" w:footer="992" w:gutter="0"/>
       <w:cols w:space="425"/>
@@ -3119,7 +4320,6 @@
     <w:lsdException w:name="Table Web 2" w:semiHidden="1" w:unhideWhenUsed="1"/>
     <w:lsdException w:name="Table Web 3" w:semiHidden="1" w:unhideWhenUsed="1"/>
     <w:lsdException w:name="Balloon Text" w:semiHidden="1" w:unhideWhenUsed="1"/>
-    <w:lsdException w:name="Table Grid" w:uiPriority="39"/>
     <w:lsdException w:name="Table Theme" w:semiHidden="1" w:unhideWhenUsed="1"/>
     <w:lsdException w:name="Placeholder Text" w:semiHidden="1"/>
     <w:lsdException w:name="No Spacing" w:uiPriority="1" w:qFormat="1"/>
@@ -3809,7 +5009,7 @@
   <w:style w:type="table" w:styleId="a5">
     <w:name w:val="Table Grid"/>
     <w:basedOn w:val="a1"/>
-    <w:uiPriority w:val="39"/>
+    <w:uiPriority w:val="99"/>
     <w:rsid w:val="00C32917"/>
     <w:rPr>
       <w:rFonts w:ascii="Times New Roman" w:eastAsia="宋体" w:hAnsi="Times New Roman" w:cs="Times New Roman"/>
@@ -5259,58 +6459,58 @@
     </dgm:pt>
   </dgm:ptLst>
   <dgm:cxnLst>
-    <dgm:cxn modelId="{961FF41C-24A5-4B8B-8D02-2ACEEC2F10AA}" type="presOf" srcId="{513172A8-1731-4446-8EEB-49B7BE8F660B}" destId="{512ABBAE-0285-4525-AA8D-21359C05EEE9}" srcOrd="1" destOrd="0" presId="urn:microsoft.com/office/officeart/2005/8/layout/bProcess3"/>
-    <dgm:cxn modelId="{3C41E9E0-5A41-4548-A8A7-DEEC378C4B1E}" type="presOf" srcId="{8E151FC3-C64A-4A23-B196-88B6510DD974}" destId="{3AB4E1E3-7EE1-4843-A032-2949E5F51960}" srcOrd="1" destOrd="0" presId="urn:microsoft.com/office/officeart/2005/8/layout/bProcess3"/>
-    <dgm:cxn modelId="{850DCE96-9636-4F3A-836B-AA3BD02AFFAD}" type="presOf" srcId="{E8D83326-11B1-4042-97A7-CAAB8A6253A6}" destId="{302C0308-928B-4D15-A21C-4A32A7461918}" srcOrd="0" destOrd="0" presId="urn:microsoft.com/office/officeart/2005/8/layout/bProcess3"/>
-    <dgm:cxn modelId="{544945BB-BCC5-41C4-A543-A66663B0F3B3}" type="presOf" srcId="{CDBADCDD-7138-4435-85D2-80BA97D182D6}" destId="{62F52983-157A-49E5-A429-385606041DCB}" srcOrd="0" destOrd="0" presId="urn:microsoft.com/office/officeart/2005/8/layout/bProcess3"/>
-    <dgm:cxn modelId="{0A9F3CD4-4388-4D45-9DB0-6009E91CA9CE}" type="presOf" srcId="{10978DDF-A69E-4947-9F6D-07E916E805E3}" destId="{81CA8D38-7FE7-4225-B99F-01BF67490DEA}" srcOrd="0" destOrd="0" presId="urn:microsoft.com/office/officeart/2005/8/layout/bProcess3"/>
-    <dgm:cxn modelId="{D632DC94-84BD-42D2-9BE5-88F18582C140}" type="presOf" srcId="{2F3F018D-8F91-45C0-9C1B-57AC1B99231F}" destId="{88DB12FA-A960-4110-8B75-E82A981A1B8D}" srcOrd="1" destOrd="0" presId="urn:microsoft.com/office/officeart/2005/8/layout/bProcess3"/>
+    <dgm:cxn modelId="{71CD8967-F224-47B8-B562-242002571D51}" type="presOf" srcId="{8E151FC3-C64A-4A23-B196-88B6510DD974}" destId="{3AB4E1E3-7EE1-4843-A032-2949E5F51960}" srcOrd="1" destOrd="0" presId="urn:microsoft.com/office/officeart/2005/8/layout/bProcess3"/>
+    <dgm:cxn modelId="{756FF7AF-9130-430E-B30C-837A003C5A4B}" type="presOf" srcId="{513172A8-1731-4446-8EEB-49B7BE8F660B}" destId="{5DBED546-E35E-4B77-B157-39D2711540B0}" srcOrd="0" destOrd="0" presId="urn:microsoft.com/office/officeart/2005/8/layout/bProcess3"/>
     <dgm:cxn modelId="{314F914C-D1F7-46B9-A271-8B0E0EA3A188}" srcId="{FDBBBC9A-B4F5-4112-BEF4-A8603669A9BF}" destId="{10978DDF-A69E-4947-9F6D-07E916E805E3}" srcOrd="5" destOrd="0" parTransId="{8F60EFFD-221C-41CE-901E-4A7361E90D98}" sibTransId="{513172A8-1731-4446-8EEB-49B7BE8F660B}"/>
-    <dgm:cxn modelId="{2D145DA9-B186-4864-A9F6-1253D2A8DC28}" type="presOf" srcId="{513172A8-1731-4446-8EEB-49B7BE8F660B}" destId="{5DBED546-E35E-4B77-B157-39D2711540B0}" srcOrd="0" destOrd="0" presId="urn:microsoft.com/office/officeart/2005/8/layout/bProcess3"/>
+    <dgm:cxn modelId="{11611DEA-0B3F-4086-BFB0-F2F7893BBB77}" type="presOf" srcId="{2F3F018D-8F91-45C0-9C1B-57AC1B99231F}" destId="{8437ECDD-4AC2-4EC2-8983-7E8937584827}" srcOrd="0" destOrd="0" presId="urn:microsoft.com/office/officeart/2005/8/layout/bProcess3"/>
     <dgm:cxn modelId="{6B10685A-DA12-4DF9-9297-F09FA4868034}" srcId="{FDBBBC9A-B4F5-4112-BEF4-A8603669A9BF}" destId="{C8F26B15-F006-406F-820E-22037B9C9204}" srcOrd="4" destOrd="0" parTransId="{2C77C34A-E026-4838-A3A0-C833A7C57CD7}" sibTransId="{2F3F018D-8F91-45C0-9C1B-57AC1B99231F}"/>
+    <dgm:cxn modelId="{4B697D8B-C49A-466B-B39E-5D72C70EDDE2}" type="presOf" srcId="{2F3F018D-8F91-45C0-9C1B-57AC1B99231F}" destId="{88DB12FA-A960-4110-8B75-E82A981A1B8D}" srcOrd="1" destOrd="0" presId="urn:microsoft.com/office/officeart/2005/8/layout/bProcess3"/>
+    <dgm:cxn modelId="{F2FB14C3-DCBC-4893-B16C-AB120DA22862}" type="presOf" srcId="{E8D83326-11B1-4042-97A7-CAAB8A6253A6}" destId="{6ACFAB66-81BD-49C8-ADC3-05A6D4D67CE2}" srcOrd="1" destOrd="0" presId="urn:microsoft.com/office/officeart/2005/8/layout/bProcess3"/>
+    <dgm:cxn modelId="{1DF04C7B-2E2B-4EFF-B9D0-134683E84AD0}" type="presOf" srcId="{CDBADCDD-7138-4435-85D2-80BA97D182D6}" destId="{62F52983-157A-49E5-A429-385606041DCB}" srcOrd="0" destOrd="0" presId="urn:microsoft.com/office/officeart/2005/8/layout/bProcess3"/>
+    <dgm:cxn modelId="{7BB1A84F-0EC9-402C-A7A7-EC603333D155}" type="presOf" srcId="{7DD7E15A-FF76-406A-9D02-C495A4125B67}" destId="{982F2A1E-26DC-4B77-852C-EA2363FCAB37}" srcOrd="0" destOrd="0" presId="urn:microsoft.com/office/officeart/2005/8/layout/bProcess3"/>
+    <dgm:cxn modelId="{695EB3C1-227D-4187-96D0-F0521CE06C71}" type="presOf" srcId="{E8D83326-11B1-4042-97A7-CAAB8A6253A6}" destId="{302C0308-928B-4D15-A21C-4A32A7461918}" srcOrd="0" destOrd="0" presId="urn:microsoft.com/office/officeart/2005/8/layout/bProcess3"/>
+    <dgm:cxn modelId="{9205E835-8869-4CEA-9678-26AB1300FC4E}" type="presOf" srcId="{10978DDF-A69E-4947-9F6D-07E916E805E3}" destId="{81CA8D38-7FE7-4225-B99F-01BF67490DEA}" srcOrd="0" destOrd="0" presId="urn:microsoft.com/office/officeart/2005/8/layout/bProcess3"/>
+    <dgm:cxn modelId="{B2E960B8-3B0D-4AA0-876C-961019C9268A}" type="presOf" srcId="{683DE229-0BDA-4EDC-8FDE-E91F860FA106}" destId="{4478DBF5-44F7-4451-BBAD-BA32ED00E629}" srcOrd="0" destOrd="0" presId="urn:microsoft.com/office/officeart/2005/8/layout/bProcess3"/>
+    <dgm:cxn modelId="{423055C7-DEB1-467C-AAB7-B6C2C5F2913A}" type="presOf" srcId="{46E6BA2E-24F6-4620-82D3-89A0506C55F9}" destId="{0116E054-1453-400B-AC41-FF5C0F1C4C01}" srcOrd="1" destOrd="0" presId="urn:microsoft.com/office/officeart/2005/8/layout/bProcess3"/>
+    <dgm:cxn modelId="{D125989F-A686-415A-AC91-F7A261849BAD}" type="presOf" srcId="{941CA716-E2A5-4507-9467-6C73DCB1BD6D}" destId="{ACD92AB0-548D-4894-8B82-4034A7ED59F6}" srcOrd="0" destOrd="0" presId="urn:microsoft.com/office/officeart/2005/8/layout/bProcess3"/>
+    <dgm:cxn modelId="{49FC1B79-35B0-44C2-84B3-04B47E037A1F}" type="presOf" srcId="{8E151FC3-C64A-4A23-B196-88B6510DD974}" destId="{D10019C7-062C-4FD9-810B-FF72A4949053}" srcOrd="0" destOrd="0" presId="urn:microsoft.com/office/officeart/2005/8/layout/bProcess3"/>
+    <dgm:cxn modelId="{2F0AC5E6-ED6B-4788-860D-0FE888A0A53C}" type="presOf" srcId="{AF23CE52-0538-40AF-B669-6FCEA54C4128}" destId="{7533CDD2-27A9-4E4B-BEDB-8BE5CBF63281}" srcOrd="0" destOrd="0" presId="urn:microsoft.com/office/officeart/2005/8/layout/bProcess3"/>
+    <dgm:cxn modelId="{8C348A34-FD2E-437B-9598-4FD51D3F6A5B}" type="presOf" srcId="{683DE229-0BDA-4EDC-8FDE-E91F860FA106}" destId="{3423AF1E-0BDE-4224-B947-B2AFBF62EC60}" srcOrd="1" destOrd="0" presId="urn:microsoft.com/office/officeart/2005/8/layout/bProcess3"/>
+    <dgm:cxn modelId="{10159138-D2FE-4CE7-9420-541285DEB952}" srcId="{FDBBBC9A-B4F5-4112-BEF4-A8603669A9BF}" destId="{CDBADCDD-7138-4435-85D2-80BA97D182D6}" srcOrd="2" destOrd="0" parTransId="{F1F978D1-6298-415B-87CA-48E690841DC0}" sibTransId="{8E151FC3-C64A-4A23-B196-88B6510DD974}"/>
+    <dgm:cxn modelId="{6A3932EF-0C33-4BD6-A573-1537CD6A5A28}" srcId="{FDBBBC9A-B4F5-4112-BEF4-A8603669A9BF}" destId="{AF23CE52-0538-40AF-B669-6FCEA54C4128}" srcOrd="1" destOrd="0" parTransId="{409D0F75-2BE1-4311-86CE-4FEA17E6243B}" sibTransId="{683DE229-0BDA-4EDC-8FDE-E91F860FA106}"/>
+    <dgm:cxn modelId="{C3141458-4D19-4A72-B307-BDBA59E5F327}" type="presOf" srcId="{C8F26B15-F006-406F-820E-22037B9C9204}" destId="{A179606F-A05C-4EE8-A08C-B1FEDB048A94}" srcOrd="0" destOrd="0" presId="urn:microsoft.com/office/officeart/2005/8/layout/bProcess3"/>
+    <dgm:cxn modelId="{A2D729AD-B909-4490-BD70-B748389E8977}" type="presOf" srcId="{513172A8-1731-4446-8EEB-49B7BE8F660B}" destId="{512ABBAE-0285-4525-AA8D-21359C05EEE9}" srcOrd="1" destOrd="0" presId="urn:microsoft.com/office/officeart/2005/8/layout/bProcess3"/>
+    <dgm:cxn modelId="{195B010E-BA72-4A9F-A7F9-7DDF1FAB17D1}" type="presOf" srcId="{46E6BA2E-24F6-4620-82D3-89A0506C55F9}" destId="{585EC168-B0F6-4AD7-A078-D143BDD07137}" srcOrd="0" destOrd="0" presId="urn:microsoft.com/office/officeart/2005/8/layout/bProcess3"/>
+    <dgm:cxn modelId="{F8E783D7-098B-42A6-9EF7-1DFD72E9CA47}" srcId="{FDBBBC9A-B4F5-4112-BEF4-A8603669A9BF}" destId="{941CA716-E2A5-4507-9467-6C73DCB1BD6D}" srcOrd="6" destOrd="0" parTransId="{A593F451-AE56-4031-86D9-CBDAFB58AC48}" sibTransId="{88770B52-1611-497D-A98E-F73CB0B092BC}"/>
     <dgm:cxn modelId="{04BD3F8D-1DB5-498A-A8E3-AAD70EAA27ED}" srcId="{FDBBBC9A-B4F5-4112-BEF4-A8603669A9BF}" destId="{7DD7E15A-FF76-406A-9D02-C495A4125B67}" srcOrd="0" destOrd="0" parTransId="{BF0DA0AE-821B-469F-917A-DC6CAE890B31}" sibTransId="{46E6BA2E-24F6-4620-82D3-89A0506C55F9}"/>
-    <dgm:cxn modelId="{A401223C-0DDC-4487-8F50-9DCFA14303F2}" type="presOf" srcId="{683DE229-0BDA-4EDC-8FDE-E91F860FA106}" destId="{3423AF1E-0BDE-4224-B947-B2AFBF62EC60}" srcOrd="1" destOrd="0" presId="urn:microsoft.com/office/officeart/2005/8/layout/bProcess3"/>
-    <dgm:cxn modelId="{D6EEDEDF-3383-4DF4-99A7-DF704CF04378}" type="presOf" srcId="{7DD7E15A-FF76-406A-9D02-C495A4125B67}" destId="{982F2A1E-26DC-4B77-852C-EA2363FCAB37}" srcOrd="0" destOrd="0" presId="urn:microsoft.com/office/officeart/2005/8/layout/bProcess3"/>
-    <dgm:cxn modelId="{9561196D-58C1-45D2-8774-8FB72A6D5531}" type="presOf" srcId="{036D8886-F774-4E18-A789-0342AC5AD583}" destId="{708861E8-4B82-4996-8CA0-B59686C56075}" srcOrd="0" destOrd="0" presId="urn:microsoft.com/office/officeart/2005/8/layout/bProcess3"/>
-    <dgm:cxn modelId="{438A8756-2122-42B5-B85B-8EDBBC1E02B8}" type="presOf" srcId="{FDBBBC9A-B4F5-4112-BEF4-A8603669A9BF}" destId="{ACA46822-2E2B-4EF4-B92E-07EA121B97D7}" srcOrd="0" destOrd="0" presId="urn:microsoft.com/office/officeart/2005/8/layout/bProcess3"/>
-    <dgm:cxn modelId="{10159138-D2FE-4CE7-9420-541285DEB952}" srcId="{FDBBBC9A-B4F5-4112-BEF4-A8603669A9BF}" destId="{CDBADCDD-7138-4435-85D2-80BA97D182D6}" srcOrd="2" destOrd="0" parTransId="{F1F978D1-6298-415B-87CA-48E690841DC0}" sibTransId="{8E151FC3-C64A-4A23-B196-88B6510DD974}"/>
+    <dgm:cxn modelId="{05BB20CD-88EB-42F2-88FA-C66EDBDA205E}" type="presOf" srcId="{036D8886-F774-4E18-A789-0342AC5AD583}" destId="{708861E8-4B82-4996-8CA0-B59686C56075}" srcOrd="0" destOrd="0" presId="urn:microsoft.com/office/officeart/2005/8/layout/bProcess3"/>
+    <dgm:cxn modelId="{55AF69A2-FED3-496C-97B6-3E3C8EE21885}" type="presOf" srcId="{FDBBBC9A-B4F5-4112-BEF4-A8603669A9BF}" destId="{ACA46822-2E2B-4EF4-B92E-07EA121B97D7}" srcOrd="0" destOrd="0" presId="urn:microsoft.com/office/officeart/2005/8/layout/bProcess3"/>
     <dgm:cxn modelId="{662BFE71-3D26-4746-9A6D-9110295EDECA}" srcId="{FDBBBC9A-B4F5-4112-BEF4-A8603669A9BF}" destId="{036D8886-F774-4E18-A789-0342AC5AD583}" srcOrd="3" destOrd="0" parTransId="{81F1AFB6-2C9C-4168-A723-A2EA73D23849}" sibTransId="{E8D83326-11B1-4042-97A7-CAAB8A6253A6}"/>
-    <dgm:cxn modelId="{0508BAB4-FDCE-4875-AC01-65793EA7121E}" type="presOf" srcId="{941CA716-E2A5-4507-9467-6C73DCB1BD6D}" destId="{ACD92AB0-548D-4894-8B82-4034A7ED59F6}" srcOrd="0" destOrd="0" presId="urn:microsoft.com/office/officeart/2005/8/layout/bProcess3"/>
-    <dgm:cxn modelId="{6A3932EF-0C33-4BD6-A573-1537CD6A5A28}" srcId="{FDBBBC9A-B4F5-4112-BEF4-A8603669A9BF}" destId="{AF23CE52-0538-40AF-B669-6FCEA54C4128}" srcOrd="1" destOrd="0" parTransId="{409D0F75-2BE1-4311-86CE-4FEA17E6243B}" sibTransId="{683DE229-0BDA-4EDC-8FDE-E91F860FA106}"/>
-    <dgm:cxn modelId="{E77D75C7-97CF-4311-B5BF-E71182C92049}" type="presOf" srcId="{46E6BA2E-24F6-4620-82D3-89A0506C55F9}" destId="{585EC168-B0F6-4AD7-A078-D143BDD07137}" srcOrd="0" destOrd="0" presId="urn:microsoft.com/office/officeart/2005/8/layout/bProcess3"/>
-    <dgm:cxn modelId="{F8E783D7-098B-42A6-9EF7-1DFD72E9CA47}" srcId="{FDBBBC9A-B4F5-4112-BEF4-A8603669A9BF}" destId="{941CA716-E2A5-4507-9467-6C73DCB1BD6D}" srcOrd="6" destOrd="0" parTransId="{A593F451-AE56-4031-86D9-CBDAFB58AC48}" sibTransId="{88770B52-1611-497D-A98E-F73CB0B092BC}"/>
-    <dgm:cxn modelId="{B9965D8A-B375-4A48-9978-499410CA6190}" type="presOf" srcId="{683DE229-0BDA-4EDC-8FDE-E91F860FA106}" destId="{4478DBF5-44F7-4451-BBAD-BA32ED00E629}" srcOrd="0" destOrd="0" presId="urn:microsoft.com/office/officeart/2005/8/layout/bProcess3"/>
-    <dgm:cxn modelId="{BD978490-468B-4974-9E72-5B7C08C82A1E}" type="presOf" srcId="{C8F26B15-F006-406F-820E-22037B9C9204}" destId="{A179606F-A05C-4EE8-A08C-B1FEDB048A94}" srcOrd="0" destOrd="0" presId="urn:microsoft.com/office/officeart/2005/8/layout/bProcess3"/>
-    <dgm:cxn modelId="{2634D718-2952-448D-845B-0D78A3A45C73}" type="presOf" srcId="{AF23CE52-0538-40AF-B669-6FCEA54C4128}" destId="{7533CDD2-27A9-4E4B-BEDB-8BE5CBF63281}" srcOrd="0" destOrd="0" presId="urn:microsoft.com/office/officeart/2005/8/layout/bProcess3"/>
-    <dgm:cxn modelId="{E1C37116-9151-44A2-A535-48E4B5C63A51}" type="presOf" srcId="{E8D83326-11B1-4042-97A7-CAAB8A6253A6}" destId="{6ACFAB66-81BD-49C8-ADC3-05A6D4D67CE2}" srcOrd="1" destOrd="0" presId="urn:microsoft.com/office/officeart/2005/8/layout/bProcess3"/>
-    <dgm:cxn modelId="{66709BD0-A40F-4837-9CE1-859C2F794954}" type="presOf" srcId="{2F3F018D-8F91-45C0-9C1B-57AC1B99231F}" destId="{8437ECDD-4AC2-4EC2-8983-7E8937584827}" srcOrd="0" destOrd="0" presId="urn:microsoft.com/office/officeart/2005/8/layout/bProcess3"/>
-    <dgm:cxn modelId="{4945036B-C563-4D52-BE63-81A16F27A288}" type="presOf" srcId="{46E6BA2E-24F6-4620-82D3-89A0506C55F9}" destId="{0116E054-1453-400B-AC41-FF5C0F1C4C01}" srcOrd="1" destOrd="0" presId="urn:microsoft.com/office/officeart/2005/8/layout/bProcess3"/>
-    <dgm:cxn modelId="{4CB2FA40-71AB-4A03-8645-60CB0FC5F827}" type="presOf" srcId="{8E151FC3-C64A-4A23-B196-88B6510DD974}" destId="{D10019C7-062C-4FD9-810B-FF72A4949053}" srcOrd="0" destOrd="0" presId="urn:microsoft.com/office/officeart/2005/8/layout/bProcess3"/>
-    <dgm:cxn modelId="{FBD9936D-3B83-4302-B6C6-7DA57D40EC25}" type="presParOf" srcId="{ACA46822-2E2B-4EF4-B92E-07EA121B97D7}" destId="{982F2A1E-26DC-4B77-852C-EA2363FCAB37}" srcOrd="0" destOrd="0" presId="urn:microsoft.com/office/officeart/2005/8/layout/bProcess3"/>
-    <dgm:cxn modelId="{E81C8C53-3232-404C-A377-70D379750CD1}" type="presParOf" srcId="{ACA46822-2E2B-4EF4-B92E-07EA121B97D7}" destId="{585EC168-B0F6-4AD7-A078-D143BDD07137}" srcOrd="1" destOrd="0" presId="urn:microsoft.com/office/officeart/2005/8/layout/bProcess3"/>
-    <dgm:cxn modelId="{40F92AE5-59A6-4117-BAF7-C1A180DFF239}" type="presParOf" srcId="{585EC168-B0F6-4AD7-A078-D143BDD07137}" destId="{0116E054-1453-400B-AC41-FF5C0F1C4C01}" srcOrd="0" destOrd="0" presId="urn:microsoft.com/office/officeart/2005/8/layout/bProcess3"/>
-    <dgm:cxn modelId="{6080BAD3-1B4A-45D2-AC1F-FD468F22A083}" type="presParOf" srcId="{ACA46822-2E2B-4EF4-B92E-07EA121B97D7}" destId="{7533CDD2-27A9-4E4B-BEDB-8BE5CBF63281}" srcOrd="2" destOrd="0" presId="urn:microsoft.com/office/officeart/2005/8/layout/bProcess3"/>
-    <dgm:cxn modelId="{E40D938D-8120-4A7B-9E76-C5060680556A}" type="presParOf" srcId="{ACA46822-2E2B-4EF4-B92E-07EA121B97D7}" destId="{4478DBF5-44F7-4451-BBAD-BA32ED00E629}" srcOrd="3" destOrd="0" presId="urn:microsoft.com/office/officeart/2005/8/layout/bProcess3"/>
-    <dgm:cxn modelId="{D4DF765C-0670-4BCC-B70B-BEFD69DE4EE5}" type="presParOf" srcId="{4478DBF5-44F7-4451-BBAD-BA32ED00E629}" destId="{3423AF1E-0BDE-4224-B947-B2AFBF62EC60}" srcOrd="0" destOrd="0" presId="urn:microsoft.com/office/officeart/2005/8/layout/bProcess3"/>
-    <dgm:cxn modelId="{32A86B47-30D0-4DD0-939E-0A80D138C67A}" type="presParOf" srcId="{ACA46822-2E2B-4EF4-B92E-07EA121B97D7}" destId="{62F52983-157A-49E5-A429-385606041DCB}" srcOrd="4" destOrd="0" presId="urn:microsoft.com/office/officeart/2005/8/layout/bProcess3"/>
-    <dgm:cxn modelId="{82A3C47B-B080-46BA-8751-B0384A27E1CC}" type="presParOf" srcId="{ACA46822-2E2B-4EF4-B92E-07EA121B97D7}" destId="{D10019C7-062C-4FD9-810B-FF72A4949053}" srcOrd="5" destOrd="0" presId="urn:microsoft.com/office/officeart/2005/8/layout/bProcess3"/>
-    <dgm:cxn modelId="{59DC9E63-9BCA-4DA1-80A7-17ED930A748E}" type="presParOf" srcId="{D10019C7-062C-4FD9-810B-FF72A4949053}" destId="{3AB4E1E3-7EE1-4843-A032-2949E5F51960}" srcOrd="0" destOrd="0" presId="urn:microsoft.com/office/officeart/2005/8/layout/bProcess3"/>
-    <dgm:cxn modelId="{AECEEB12-3EC9-477A-9F43-ACA45D2F8A12}" type="presParOf" srcId="{ACA46822-2E2B-4EF4-B92E-07EA121B97D7}" destId="{708861E8-4B82-4996-8CA0-B59686C56075}" srcOrd="6" destOrd="0" presId="urn:microsoft.com/office/officeart/2005/8/layout/bProcess3"/>
-    <dgm:cxn modelId="{01E63C5C-9700-4A98-9815-A20C80DBC3BB}" type="presParOf" srcId="{ACA46822-2E2B-4EF4-B92E-07EA121B97D7}" destId="{302C0308-928B-4D15-A21C-4A32A7461918}" srcOrd="7" destOrd="0" presId="urn:microsoft.com/office/officeart/2005/8/layout/bProcess3"/>
-    <dgm:cxn modelId="{933AD7BF-AA01-4373-812E-646F0CF8AEB9}" type="presParOf" srcId="{302C0308-928B-4D15-A21C-4A32A7461918}" destId="{6ACFAB66-81BD-49C8-ADC3-05A6D4D67CE2}" srcOrd="0" destOrd="0" presId="urn:microsoft.com/office/officeart/2005/8/layout/bProcess3"/>
-    <dgm:cxn modelId="{D85B111D-412E-4BEB-9C63-A5CB476D266C}" type="presParOf" srcId="{ACA46822-2E2B-4EF4-B92E-07EA121B97D7}" destId="{A179606F-A05C-4EE8-A08C-B1FEDB048A94}" srcOrd="8" destOrd="0" presId="urn:microsoft.com/office/officeart/2005/8/layout/bProcess3"/>
-    <dgm:cxn modelId="{42165B03-6A39-43C2-85DC-8D21C01E1CA2}" type="presParOf" srcId="{ACA46822-2E2B-4EF4-B92E-07EA121B97D7}" destId="{8437ECDD-4AC2-4EC2-8983-7E8937584827}" srcOrd="9" destOrd="0" presId="urn:microsoft.com/office/officeart/2005/8/layout/bProcess3"/>
-    <dgm:cxn modelId="{8CD0091E-CE39-4226-BE19-DE30C6CCA830}" type="presParOf" srcId="{8437ECDD-4AC2-4EC2-8983-7E8937584827}" destId="{88DB12FA-A960-4110-8B75-E82A981A1B8D}" srcOrd="0" destOrd="0" presId="urn:microsoft.com/office/officeart/2005/8/layout/bProcess3"/>
-    <dgm:cxn modelId="{9C370074-0B9C-480E-99F3-24D8445BE07D}" type="presParOf" srcId="{ACA46822-2E2B-4EF4-B92E-07EA121B97D7}" destId="{81CA8D38-7FE7-4225-B99F-01BF67490DEA}" srcOrd="10" destOrd="0" presId="urn:microsoft.com/office/officeart/2005/8/layout/bProcess3"/>
-    <dgm:cxn modelId="{83FEA8BA-16B1-4FB8-B49B-6817200D95E3}" type="presParOf" srcId="{ACA46822-2E2B-4EF4-B92E-07EA121B97D7}" destId="{5DBED546-E35E-4B77-B157-39D2711540B0}" srcOrd="11" destOrd="0" presId="urn:microsoft.com/office/officeart/2005/8/layout/bProcess3"/>
-    <dgm:cxn modelId="{F186D829-DE87-48C7-B5AA-1EF5616F1F74}" type="presParOf" srcId="{5DBED546-E35E-4B77-B157-39D2711540B0}" destId="{512ABBAE-0285-4525-AA8D-21359C05EEE9}" srcOrd="0" destOrd="0" presId="urn:microsoft.com/office/officeart/2005/8/layout/bProcess3"/>
-    <dgm:cxn modelId="{94030F18-EE86-4574-94D1-742339F44A63}" type="presParOf" srcId="{ACA46822-2E2B-4EF4-B92E-07EA121B97D7}" destId="{ACD92AB0-548D-4894-8B82-4034A7ED59F6}" srcOrd="12" destOrd="0" presId="urn:microsoft.com/office/officeart/2005/8/layout/bProcess3"/>
+    <dgm:cxn modelId="{34B9E288-FE93-4E46-9C5E-878D71AC5320}" type="presParOf" srcId="{ACA46822-2E2B-4EF4-B92E-07EA121B97D7}" destId="{982F2A1E-26DC-4B77-852C-EA2363FCAB37}" srcOrd="0" destOrd="0" presId="urn:microsoft.com/office/officeart/2005/8/layout/bProcess3"/>
+    <dgm:cxn modelId="{1D08B4C4-7013-4B13-BE84-4CD5494748CF}" type="presParOf" srcId="{ACA46822-2E2B-4EF4-B92E-07EA121B97D7}" destId="{585EC168-B0F6-4AD7-A078-D143BDD07137}" srcOrd="1" destOrd="0" presId="urn:microsoft.com/office/officeart/2005/8/layout/bProcess3"/>
+    <dgm:cxn modelId="{7894BDDE-8907-4446-A287-DE9DEF627C3F}" type="presParOf" srcId="{585EC168-B0F6-4AD7-A078-D143BDD07137}" destId="{0116E054-1453-400B-AC41-FF5C0F1C4C01}" srcOrd="0" destOrd="0" presId="urn:microsoft.com/office/officeart/2005/8/layout/bProcess3"/>
+    <dgm:cxn modelId="{99761F71-1975-442E-A01B-04AC53FD5A0A}" type="presParOf" srcId="{ACA46822-2E2B-4EF4-B92E-07EA121B97D7}" destId="{7533CDD2-27A9-4E4B-BEDB-8BE5CBF63281}" srcOrd="2" destOrd="0" presId="urn:microsoft.com/office/officeart/2005/8/layout/bProcess3"/>
+    <dgm:cxn modelId="{E93AE186-0C99-4C9B-82C2-36FED17C41CC}" type="presParOf" srcId="{ACA46822-2E2B-4EF4-B92E-07EA121B97D7}" destId="{4478DBF5-44F7-4451-BBAD-BA32ED00E629}" srcOrd="3" destOrd="0" presId="urn:microsoft.com/office/officeart/2005/8/layout/bProcess3"/>
+    <dgm:cxn modelId="{B70C663B-1ABA-437E-B458-9568264AB7F6}" type="presParOf" srcId="{4478DBF5-44F7-4451-BBAD-BA32ED00E629}" destId="{3423AF1E-0BDE-4224-B947-B2AFBF62EC60}" srcOrd="0" destOrd="0" presId="urn:microsoft.com/office/officeart/2005/8/layout/bProcess3"/>
+    <dgm:cxn modelId="{9C475F4B-73AD-48AD-A199-0D61E1BF701D}" type="presParOf" srcId="{ACA46822-2E2B-4EF4-B92E-07EA121B97D7}" destId="{62F52983-157A-49E5-A429-385606041DCB}" srcOrd="4" destOrd="0" presId="urn:microsoft.com/office/officeart/2005/8/layout/bProcess3"/>
+    <dgm:cxn modelId="{E939C018-138F-4777-9672-0220C7172577}" type="presParOf" srcId="{ACA46822-2E2B-4EF4-B92E-07EA121B97D7}" destId="{D10019C7-062C-4FD9-810B-FF72A4949053}" srcOrd="5" destOrd="0" presId="urn:microsoft.com/office/officeart/2005/8/layout/bProcess3"/>
+    <dgm:cxn modelId="{7C9F0488-95B1-4436-9970-1C8D38CFF70B}" type="presParOf" srcId="{D10019C7-062C-4FD9-810B-FF72A4949053}" destId="{3AB4E1E3-7EE1-4843-A032-2949E5F51960}" srcOrd="0" destOrd="0" presId="urn:microsoft.com/office/officeart/2005/8/layout/bProcess3"/>
+    <dgm:cxn modelId="{108BB06F-BCE5-48AA-9446-DDD6073545FA}" type="presParOf" srcId="{ACA46822-2E2B-4EF4-B92E-07EA121B97D7}" destId="{708861E8-4B82-4996-8CA0-B59686C56075}" srcOrd="6" destOrd="0" presId="urn:microsoft.com/office/officeart/2005/8/layout/bProcess3"/>
+    <dgm:cxn modelId="{48D0DD82-7A46-458A-A8D2-21207BBF43C8}" type="presParOf" srcId="{ACA46822-2E2B-4EF4-B92E-07EA121B97D7}" destId="{302C0308-928B-4D15-A21C-4A32A7461918}" srcOrd="7" destOrd="0" presId="urn:microsoft.com/office/officeart/2005/8/layout/bProcess3"/>
+    <dgm:cxn modelId="{537FB3F0-D663-4A91-AC36-6BABAF60ED73}" type="presParOf" srcId="{302C0308-928B-4D15-A21C-4A32A7461918}" destId="{6ACFAB66-81BD-49C8-ADC3-05A6D4D67CE2}" srcOrd="0" destOrd="0" presId="urn:microsoft.com/office/officeart/2005/8/layout/bProcess3"/>
+    <dgm:cxn modelId="{733C97C2-2048-4CAE-9265-83D907F51FF7}" type="presParOf" srcId="{ACA46822-2E2B-4EF4-B92E-07EA121B97D7}" destId="{A179606F-A05C-4EE8-A08C-B1FEDB048A94}" srcOrd="8" destOrd="0" presId="urn:microsoft.com/office/officeart/2005/8/layout/bProcess3"/>
+    <dgm:cxn modelId="{427E8F88-6559-4815-972B-3FAC9E36DCDD}" type="presParOf" srcId="{ACA46822-2E2B-4EF4-B92E-07EA121B97D7}" destId="{8437ECDD-4AC2-4EC2-8983-7E8937584827}" srcOrd="9" destOrd="0" presId="urn:microsoft.com/office/officeart/2005/8/layout/bProcess3"/>
+    <dgm:cxn modelId="{81CB07FB-1116-4868-B191-2B6482C7DBF8}" type="presParOf" srcId="{8437ECDD-4AC2-4EC2-8983-7E8937584827}" destId="{88DB12FA-A960-4110-8B75-E82A981A1B8D}" srcOrd="0" destOrd="0" presId="urn:microsoft.com/office/officeart/2005/8/layout/bProcess3"/>
+    <dgm:cxn modelId="{F1FAEFC0-19EC-4BFB-BB00-5841B7C04E9E}" type="presParOf" srcId="{ACA46822-2E2B-4EF4-B92E-07EA121B97D7}" destId="{81CA8D38-7FE7-4225-B99F-01BF67490DEA}" srcOrd="10" destOrd="0" presId="urn:microsoft.com/office/officeart/2005/8/layout/bProcess3"/>
+    <dgm:cxn modelId="{53355CB0-76E5-4728-8BF1-D45984E9A499}" type="presParOf" srcId="{ACA46822-2E2B-4EF4-B92E-07EA121B97D7}" destId="{5DBED546-E35E-4B77-B157-39D2711540B0}" srcOrd="11" destOrd="0" presId="urn:microsoft.com/office/officeart/2005/8/layout/bProcess3"/>
+    <dgm:cxn modelId="{30A558F7-7A0E-4969-850B-C6D4B3D24EE7}" type="presParOf" srcId="{5DBED546-E35E-4B77-B157-39D2711540B0}" destId="{512ABBAE-0285-4525-AA8D-21359C05EEE9}" srcOrd="0" destOrd="0" presId="urn:microsoft.com/office/officeart/2005/8/layout/bProcess3"/>
+    <dgm:cxn modelId="{F2A5699E-4E03-4F3B-80EB-CBFCE35E7E57}" type="presParOf" srcId="{ACA46822-2E2B-4EF4-B92E-07EA121B97D7}" destId="{ACD92AB0-548D-4894-8B82-4034A7ED59F6}" srcOrd="12" destOrd="0" presId="urn:microsoft.com/office/officeart/2005/8/layout/bProcess3"/>
   </dgm:cxnLst>
   <dgm:bg/>
   <dgm:whole/>
   <dgm:extLst>
     <a:ext uri="http://schemas.microsoft.com/office/drawing/2008/diagram">
-      <dsp:dataModelExt xmlns:dsp="http://schemas.microsoft.com/office/drawing/2008/diagram" relId="rId12" minVer="http://schemas.openxmlformats.org/drawingml/2006/diagram"/>
+      <dsp:dataModelExt xmlns:dsp="http://schemas.microsoft.com/office/drawing/2008/diagram" relId="rId13" minVer="http://schemas.openxmlformats.org/drawingml/2006/diagram"/>
     </a:ext>
   </dgm:extLst>
 </dgm:dataModel>
@@ -7904,7 +9104,7 @@
 </file>
 
 <file path=customXml/itemProps1.xml><?xml version="1.0" encoding="utf-8"?>
-<ds:datastoreItem xmlns:ds="http://schemas.openxmlformats.org/officeDocument/2006/customXml" ds:itemID="{4E5B09FF-F78E-4935-822A-1AB81CAF0E0C}">
+<ds:datastoreItem xmlns:ds="http://schemas.openxmlformats.org/officeDocument/2006/customXml" ds:itemID="{4839EB7E-F6A3-4D95-9820-77235F8F85D8}">
   <ds:schemaRefs>
     <ds:schemaRef ds:uri="http://schemas.openxmlformats.org/officeDocument/2006/bibliography"/>
   </ds:schemaRefs>

</xml_diff>